<commit_message>
Updates: Addition of maps.js Documentation updates Roadmap integration
</commit_message>
<xml_diff>
--- a/docs/Travlendar_specs(WIP).docx
+++ b/docs/Travlendar_specs(WIP).docx
@@ -35,6 +35,7 @@
           <w:lang w:val="en-US"/>
         </w:rPr>
       </w:pPr>
+      <w:bookmarkStart w:id="0" w:name="_Hlk1054152"/>
       <w:r>
         <w:rPr>
           <w:lang w:val="en-US"/>
@@ -372,6 +373,7 @@
         <w:br w:type="page"/>
       </w:r>
     </w:p>
+    <w:bookmarkEnd w:id="0"/>
     <w:p>
       <w:pPr>
         <w:pStyle w:val="Title"/>
@@ -384,19 +386,7 @@
           <w:lang w:val="en-US"/>
         </w:rPr>
         <w:lastRenderedPageBreak/>
-        <w:t xml:space="preserve">Technical </w:t>
-      </w:r>
-      <w:r>
-        <w:rPr>
-          <w:lang w:val="en-US"/>
-        </w:rPr>
-        <w:t>Specification</w:t>
-      </w:r>
-      <w:r>
-        <w:rPr>
-          <w:lang w:val="en-US"/>
-        </w:rPr>
-        <w:t>s</w:t>
+        <w:t>Introduction</w:t>
       </w:r>
     </w:p>
     <w:p>
@@ -494,6 +484,7 @@
           <w:lang w:val="en-US"/>
         </w:rPr>
       </w:pPr>
+      <w:bookmarkStart w:id="1" w:name="_Hlk1048721"/>
       <w:r>
         <w:rPr>
           <w:lang w:val="en-US"/>
@@ -526,6 +517,8 @@
           <w:lang w:val="en-US"/>
         </w:rPr>
       </w:pPr>
+      <w:bookmarkStart w:id="2" w:name="_Hlk1054387"/>
+      <w:bookmarkEnd w:id="1"/>
       <w:r>
         <w:rPr>
           <w:lang w:val="en-US"/>
@@ -652,6 +645,26 @@
           <w:lang w:val="en-US"/>
         </w:rPr>
         <w:t>It integrates a fully functional calendar with a mapping API and a routing API and uses a crafted algorithm to show in real time where and when to go according to the user’s plan of the day.</w:t>
+      </w:r>
+    </w:p>
+    <w:bookmarkEnd w:id="2"/>
+    <w:p>
+      <w:pPr>
+        <w:rPr>
+          <w:rFonts w:asciiTheme="majorHAnsi" w:eastAsiaTheme="majorEastAsia" w:hAnsiTheme="majorHAnsi" w:cstheme="majorBidi"/>
+          <w:b/>
+          <w:bCs/>
+          <w:color w:val="365F91" w:themeColor="accent1" w:themeShade="BF"/>
+          <w:sz w:val="28"/>
+          <w:szCs w:val="28"/>
+          <w:lang w:val="en-US"/>
+        </w:rPr>
+      </w:pPr>
+      <w:r>
+        <w:rPr>
+          <w:lang w:val="en-US"/>
+        </w:rPr>
+        <w:br w:type="page"/>
       </w:r>
     </w:p>
     <w:p>
@@ -694,13 +707,7 @@
         <w:rPr>
           <w:lang w:val="en-US"/>
         </w:rPr>
-        <w:t>E</w:t>
-      </w:r>
-      <w:r>
-        <w:rPr>
-          <w:lang w:val="en-US"/>
-        </w:rPr>
-        <w:t>ach user logs into its account by entering its email and password, the system validates the login and if successful the system connects the user into its account. If not successful, the system prevents entry but allows repeated attempts. After having validated the credentials, the user is redirected to the calendar interface automatically and if the user had previously saved a configuration and events, they will automatically load.</w:t>
+        <w:t>Each user logs into its account by entering its email and password, the system validates the login and if successful the system connects the user into its account. If not successful, the system prevents entry but allows repeated attempts. After having validated the credentials, the user is redirected to the calendar interface automatically and if the user had previously saved a configuration and events, they will automatically load.</w:t>
       </w:r>
     </w:p>
     <w:p>
@@ -790,7 +797,15 @@
         <w:rPr>
           <w:lang w:val="en-US"/>
         </w:rPr>
-        <w:t xml:space="preserve">Adding an appointment can be done via clicking the “+” button, and a configuration window will appear where the user can input the title, date, start time, end time, address and description of the event. The fields of title, start time, end time and date are mandatory, and description and address are optional. Once user has finished, “cancel” and “save &amp; exit” options are available to save the event or to discard changes. </w:t>
+        <w:t>Adding an appointment can be done via clicking the “+” button, and a configuration window will appear where the user can input the title, date, start time, end time, address and description of the event. The fields of title, start time, end time and date are mandatory, and description and address are optional. Once user has finished, “cancel</w:t>
+      </w:r>
+      <w:bookmarkStart w:id="3" w:name="_GoBack"/>
+      <w:bookmarkEnd w:id="3"/>
+      <w:r>
+        <w:rPr>
+          <w:lang w:val="en-US"/>
+        </w:rPr>
+        <w:t xml:space="preserve">” and “save &amp; exit” options are available to save the event or to discard changes. </w:t>
       </w:r>
     </w:p>
     <w:p>
@@ -924,19 +939,7 @@
         <w:rPr>
           <w:lang w:val="en-US"/>
         </w:rPr>
-        <w:t xml:space="preserve">The alerts section decides how close to the maximum departure time (to the next appointment) should Smart Commute notify you. By </w:t>
-      </w:r>
-      <w:r>
-        <w:rPr>
-          <w:lang w:val="en-US"/>
-        </w:rPr>
-        <w:t>default,</w:t>
-      </w:r>
-      <w:r>
-        <w:rPr>
-          <w:lang w:val="en-US"/>
-        </w:rPr>
-        <w:t xml:space="preserve"> it is set to fifteen minutes.</w:t>
+        <w:t>The alerts section decides how close to the maximum departure time (to the next appointment) should Smart Commute notify you. By default, it is set to fifteen minutes.</w:t>
       </w:r>
     </w:p>
     <w:p>
@@ -1724,8 +1727,6 @@
         </w:rPr>
         <w:br w:type="page"/>
       </w:r>
-      <w:bookmarkStart w:id="0" w:name="_GoBack"/>
-      <w:bookmarkEnd w:id="0"/>
     </w:p>
     <w:p>
       <w:pPr>
@@ -1940,6 +1941,7 @@
         <w:rPr>
           <w:lang w:val="en-US"/>
         </w:rPr>
+        <w:lastRenderedPageBreak/>
         <w:t>Description</w:t>
       </w:r>
       <w:r>
@@ -2227,6 +2229,7 @@
         <w:rPr>
           <w:lang w:val="en-US"/>
         </w:rPr>
+        <w:lastRenderedPageBreak/>
         <w:t xml:space="preserve">The roadmap is available through the button roadmap, present in the calendar and settings interfaces. The roadmap shows by default the Google Maps API centering your location and it loads any nodes (events) and edges (travels) previously computed, if any. This functionality allows the user to view the “roadmap” of its scheduled day according to the events it created. It shows the appointments as pins in the map that are clickable. Once clicked, they show the event details. Additionally, the “edges” which are the travel distances, are computed automatically thanks to the Google Maps API and shown accordingly, with a dialog box specifying which transport type is being used, and the duration of the commuting time. </w:t>
       </w:r>
     </w:p>
@@ -3679,7 +3682,7 @@
 </file>
 
 <file path=customXml/itemProps1.xml><?xml version="1.0" encoding="utf-8"?>
-<ds:datastoreItem xmlns:ds="http://schemas.openxmlformats.org/officeDocument/2006/customXml" ds:itemID="{8223606D-0DBF-43B7-91C1-58E7626E7636}">
+<ds:datastoreItem xmlns:ds="http://schemas.openxmlformats.org/officeDocument/2006/customXml" ds:itemID="{C10598CC-EBCE-4CC3-8E0F-A5E8AFF2A156}">
   <ds:schemaRefs>
     <ds:schemaRef ds:uri="http://schemas.openxmlformats.org/officeDocument/2006/bibliography"/>
   </ds:schemaRefs>

</xml_diff>